<commit_message>
"Fix small error with bug summary"
</commit_message>
<xml_diff>
--- a/Part A/Bug Summaries/BUG-006_ Todo created without title still persists in system.docx
+++ b/Part A/Bug Summaries/BUG-006_ Todo created without title still persists in system.docx
@@ -4,24 +4,22 @@
   <w:body>
     <w:p>
       <w:pPr>
+        <w:pStyle w:val="Heading"/>
+      </w:pPr>
+      <w:r>
+        <w:rPr>
+          <w:lang w:val="en-US"/>
+        </w:rPr>
+        <w:t>Bug Summary</w:t>
+      </w:r>
+    </w:p>
+    <w:p>
+      <w:pPr>
         <w:pStyle w:val="NormalWeb"/>
         <w:rPr>
           <w:rFonts w:ascii="Aptos" w:hAnsi="Aptos"/>
         </w:rPr>
       </w:pPr>
-      <w:r>
-        <w:rPr>
-          <w:rStyle w:val="Strong"/>
-          <w:rFonts w:ascii="Aptos" w:hAnsi="Aptos"/>
-        </w:rPr>
-        <w:t>Bug Summary</w:t>
-      </w:r>
-      <w:r>
-        <w:rPr>
-          <w:rFonts w:ascii="Aptos" w:hAnsi="Aptos"/>
-        </w:rPr>
-        <w:br/>
-      </w:r>
       <w:r>
         <w:rPr>
           <w:rStyle w:val="Strong"/>
@@ -1238,6 +1236,38 @@
       <w:szCs w:val="20"/>
     </w:rPr>
   </w:style>
+  <w:style w:type="paragraph" w:customStyle="1" w:styleId="Heading">
+    <w:name w:val="Heading"/>
+    <w:rsid w:val="006D3E1A"/>
+    <w:pPr>
+      <w:keepNext/>
+      <w:keepLines/>
+      <w:pBdr>
+        <w:top w:val="nil"/>
+        <w:left w:val="nil"/>
+        <w:bottom w:val="nil"/>
+        <w:right w:val="nil"/>
+        <w:between w:val="nil"/>
+        <w:bar w:val="nil"/>
+      </w:pBdr>
+      <w:spacing w:before="360" w:after="80" w:line="240" w:lineRule="auto"/>
+      <w:outlineLvl w:val="0"/>
+    </w:pPr>
+    <w:rPr>
+      <w:rFonts w:ascii="Aptos Display" w:eastAsia="Aptos Display" w:hAnsi="Aptos Display" w:cs="Aptos Display"/>
+      <w:color w:val="0F4761"/>
+      <w:sz w:val="40"/>
+      <w:szCs w:val="40"/>
+      <w:u w:color="0F4761"/>
+      <w:bdr w:val="nil"/>
+      <w:lang w:val="en-CA"/>
+      <w14:textOutline w14:w="0" w14:cap="flat" w14:cmpd="sng" w14:algn="ctr">
+        <w14:noFill/>
+        <w14:prstDash w14:val="solid"/>
+        <w14:bevel/>
+      </w14:textOutline>
+    </w:rPr>
+  </w:style>
 </w:styles>
 </file>
 

</xml_diff>